<commit_message>
made sure all files were the same between seagate drive and red flash drive
</commit_message>
<xml_diff>
--- a/Git and GitHub/git_github_notes.docx
+++ b/Git and GitHub/git_github_notes.docx
@@ -1,6 +1,6 @@
 
 <file path=word/document.xml><?xml version="1.0" encoding="utf-8"?>
-<w:document xmlns:wpc="http://schemas.microsoft.com/office/word/2010/wordprocessingCanvas" xmlns:cx="http://schemas.microsoft.com/office/drawing/2014/chartex" xmlns:cx1="http://schemas.microsoft.com/office/drawing/2015/9/8/chartex" xmlns:cx2="http://schemas.microsoft.com/office/drawing/2015/10/21/chartex" xmlns:cx3="http://schemas.microsoft.com/office/drawing/2016/5/9/chartex" xmlns:cx4="http://schemas.microsoft.com/office/drawing/2016/5/10/chartex" xmlns:cx5="http://schemas.microsoft.com/office/drawing/2016/5/11/chartex" xmlns:cx6="http://schemas.microsoft.com/office/drawing/2016/5/12/chartex" xmlns:cx7="http://schemas.microsoft.com/office/drawing/2016/5/13/chartex" xmlns:cx8="http://schemas.microsoft.com/office/drawing/2016/5/14/chartex" xmlns:mc="http://schemas.openxmlformats.org/markup-compatibility/2006" xmlns:aink="http://schemas.microsoft.com/office/drawing/2016/ink" xmlns:am3d="http://schemas.microsoft.com/office/drawing/2017/model3d" xmlns:o="urn:schemas-microsoft-com:office:office" xmlns:r="http://schemas.openxmlformats.org/officeDocument/2006/relationships" xmlns:m="http://schemas.openxmlformats.org/officeDocument/2006/math" xmlns:v="urn:schemas-microsoft-com:vml" xmlns:wp14="http://schemas.microsoft.com/office/word/2010/wordprocessingDrawing" xmlns:wp="http://schemas.openxmlformats.org/drawingml/2006/wordprocessingDrawing" xmlns:w10="urn:schemas-microsoft-com:office:word" xmlns:w="http://schemas.openxmlformats.org/wordprocessingml/2006/main" xmlns:w14="http://schemas.microsoft.com/office/word/2010/wordml" xmlns:w15="http://schemas.microsoft.com/office/word/2012/wordml" xmlns:w16cex="http://schemas.microsoft.com/office/word/2018/wordml/cex" xmlns:w16cid="http://schemas.microsoft.com/office/word/2016/wordml/cid" xmlns:w16="http://schemas.microsoft.com/office/word/2018/wordml" xmlns:w16se="http://schemas.microsoft.com/office/word/2015/wordml/symex" xmlns:wpg="http://schemas.microsoft.com/office/word/2010/wordprocessingGroup" xmlns:wpi="http://schemas.microsoft.com/office/word/2010/wordprocessingInk" xmlns:wne="http://schemas.microsoft.com/office/word/2006/wordml" xmlns:wps="http://schemas.microsoft.com/office/word/2010/wordprocessingShape" mc:Ignorable="w14 w15 w16se w16cid w16 w16cex wp14">
+<w:document xmlns:wpc="http://schemas.microsoft.com/office/word/2010/wordprocessingCanvas" xmlns:cx="http://schemas.microsoft.com/office/drawing/2014/chartex" xmlns:cx1="http://schemas.microsoft.com/office/drawing/2015/9/8/chartex" xmlns:cx2="http://schemas.microsoft.com/office/drawing/2015/10/21/chartex" xmlns:cx3="http://schemas.microsoft.com/office/drawing/2016/5/9/chartex" xmlns:cx4="http://schemas.microsoft.com/office/drawing/2016/5/10/chartex" xmlns:cx5="http://schemas.microsoft.com/office/drawing/2016/5/11/chartex" xmlns:cx6="http://schemas.microsoft.com/office/drawing/2016/5/12/chartex" xmlns:cx7="http://schemas.microsoft.com/office/drawing/2016/5/13/chartex" xmlns:cx8="http://schemas.microsoft.com/office/drawing/2016/5/14/chartex" xmlns:mc="http://schemas.openxmlformats.org/markup-compatibility/2006" xmlns:aink="http://schemas.microsoft.com/office/drawing/2016/ink" xmlns:am3d="http://schemas.microsoft.com/office/drawing/2017/model3d" xmlns:o="urn:schemas-microsoft-com:office:office" xmlns:r="http://schemas.openxmlformats.org/officeDocument/2006/relationships" xmlns:m="http://schemas.openxmlformats.org/officeDocument/2006/math" xmlns:v="urn:schemas-microsoft-com:vml" xmlns:wp14="http://schemas.microsoft.com/office/word/2010/wordprocessingDrawing" xmlns:wp="http://schemas.openxmlformats.org/drawingml/2006/wordprocessingDrawing" xmlns:w10="urn:schemas-microsoft-com:office:word" xmlns:w="http://schemas.openxmlformats.org/wordprocessingml/2006/main" xmlns:w14="http://schemas.microsoft.com/office/word/2010/wordml" xmlns:w15="http://schemas.microsoft.com/office/word/2012/wordml" xmlns:w16cex="http://schemas.microsoft.com/office/word/2018/wordml/cex" xmlns:w16cid="http://schemas.microsoft.com/office/word/2016/wordml/cid" xmlns:w16="http://schemas.microsoft.com/office/word/2018/wordml" xmlns:w16sdtdh="http://schemas.microsoft.com/office/word/2020/wordml/sdtdatahash" xmlns:w16se="http://schemas.microsoft.com/office/word/2015/wordml/symex" xmlns:wpg="http://schemas.microsoft.com/office/word/2010/wordprocessingGroup" xmlns:wpi="http://schemas.microsoft.com/office/word/2010/wordprocessingInk" xmlns:wne="http://schemas.microsoft.com/office/word/2006/wordml" xmlns:wps="http://schemas.microsoft.com/office/word/2010/wordprocessingShape" mc:Ignorable="w14 w15 w16se w16cid w16 w16cex w16sdtdh wp14">
   <w:body>
     <w:p>
       <w:pPr>
@@ -24,17 +24,6 @@
           <w:lang w:val="en-US"/>
         </w:rPr>
         <w:t>Git and Github Notes</w:t>
-      </w:r>
-      <w:r>
-        <w:rPr>
-          <w:b/>
-          <w:bCs/>
-          <w:sz w:val="56"/>
-          <w:szCs w:val="56"/>
-          <w:u w:val="single"/>
-          <w:lang w:val="en-US"/>
-        </w:rPr>
-        <w:t xml:space="preserve"> 2</w:t>
       </w:r>
     </w:p>
     <w:p>
@@ -1676,25 +1665,7 @@
           <w:szCs w:val="24"/>
           <w:lang w:val="en-US"/>
         </w:rPr>
-        <w:t xml:space="preserve">to check the state of the files within a </w:t>
-      </w:r>
-      <w:proofErr w:type="spellStart"/>
-      <w:r>
-        <w:rPr>
-          <w:sz w:val="24"/>
-          <w:szCs w:val="24"/>
-          <w:lang w:val="en-US"/>
-        </w:rPr>
-        <w:t>git</w:t>
-      </w:r>
-      <w:proofErr w:type="spellEnd"/>
-      <w:r>
-        <w:rPr>
-          <w:sz w:val="24"/>
-          <w:szCs w:val="24"/>
-          <w:lang w:val="en-US"/>
-        </w:rPr>
-        <w:t xml:space="preserve"> repo, </w:t>
+        <w:t xml:space="preserve">to check the state of the files within a git repo, </w:t>
       </w:r>
       <w:r>
         <w:rPr>
@@ -1774,7 +1745,7 @@
           <w:szCs w:val="24"/>
           <w:lang w:val="en-US"/>
         </w:rPr>
-        <w:t xml:space="preserve">The message should describe the commit made so that </w:t>
+        <w:t xml:space="preserve">The message should describe the commit made so that it’s easy to </w:t>
       </w:r>
       <w:proofErr w:type="gramStart"/>
       <w:r>
@@ -1783,7 +1754,7 @@
           <w:szCs w:val="24"/>
           <w:lang w:val="en-US"/>
         </w:rPr>
-        <w:t>it’s</w:t>
+        <w:t>revert back</w:t>
       </w:r>
       <w:proofErr w:type="gramEnd"/>
       <w:r>
@@ -1792,7 +1763,7 @@
           <w:szCs w:val="24"/>
           <w:lang w:val="en-US"/>
         </w:rPr>
-        <w:t xml:space="preserve"> easy to revert back to this version if needed.</w:t>
+        <w:t xml:space="preserve"> to this version if needed.</w:t>
       </w:r>
       <w:r>
         <w:rPr>
@@ -2676,25 +2647,7 @@
           <w:szCs w:val="24"/>
           <w:lang w:val="en-US"/>
         </w:rPr>
-        <w:t xml:space="preserve">- when two or more people make changes, but git </w:t>
-      </w:r>
-      <w:proofErr w:type="gramStart"/>
-      <w:r>
-        <w:rPr>
-          <w:sz w:val="24"/>
-          <w:szCs w:val="24"/>
-          <w:lang w:val="en-US"/>
-        </w:rPr>
-        <w:t>doesn’t</w:t>
-      </w:r>
-      <w:proofErr w:type="gramEnd"/>
-      <w:r>
-        <w:rPr>
-          <w:sz w:val="24"/>
-          <w:szCs w:val="24"/>
-          <w:lang w:val="en-US"/>
-        </w:rPr>
-        <w:t xml:space="preserve"> know who’s changes to take</w:t>
+        <w:t>- when two or more people make changes, but git doesn’t know who’s changes to take</w:t>
       </w:r>
     </w:p>
     <w:p>
@@ -2736,25 +2689,7 @@
           <w:szCs w:val="24"/>
           <w:lang w:val="en-US"/>
         </w:rPr>
-        <w:t xml:space="preserve"> with my local code, </w:t>
-      </w:r>
-      <w:proofErr w:type="gramStart"/>
-      <w:r>
-        <w:rPr>
-          <w:sz w:val="24"/>
-          <w:szCs w:val="24"/>
-          <w:lang w:val="en-US"/>
-        </w:rPr>
-        <w:t>there’s</w:t>
-      </w:r>
-      <w:proofErr w:type="gramEnd"/>
-      <w:r>
-        <w:rPr>
-          <w:sz w:val="24"/>
-          <w:szCs w:val="24"/>
-          <w:lang w:val="en-US"/>
-        </w:rPr>
-        <w:t xml:space="preserve"> going to be a problem</w:t>
+        <w:t xml:space="preserve"> with my local code, there’s going to be a problem</w:t>
       </w:r>
     </w:p>
     <w:p>
@@ -2838,23 +2773,13 @@
           <w:lang w:val="en-US"/>
         </w:rPr>
       </w:pPr>
-      <w:proofErr w:type="gramStart"/>
-      <w:r>
-        <w:rPr>
-          <w:sz w:val="24"/>
-          <w:szCs w:val="24"/>
-          <w:lang w:val="en-US"/>
-        </w:rPr>
-        <w:t>let’s</w:t>
-      </w:r>
-      <w:proofErr w:type="gramEnd"/>
-      <w:r>
-        <w:rPr>
-          <w:sz w:val="24"/>
-          <w:szCs w:val="24"/>
-          <w:lang w:val="en-US"/>
-        </w:rPr>
-        <w:t xml:space="preserve"> say I make changes to my code</w:t>
+      <w:r>
+        <w:rPr>
+          <w:sz w:val="24"/>
+          <w:szCs w:val="24"/>
+          <w:lang w:val="en-US"/>
+        </w:rPr>
+        <w:t>let’s say I make changes to my code</w:t>
       </w:r>
     </w:p>
     <w:p>
@@ -3443,25 +3368,7 @@
           <w:highlight w:val="yellow"/>
           <w:lang w:val="en-US"/>
         </w:rPr>
-        <w:t>git commit --amend -m '</w:t>
-      </w:r>
-      <w:r>
-        <w:rPr>
-          <w:sz w:val="24"/>
-          <w:szCs w:val="24"/>
-          <w:highlight w:val="yellow"/>
-          <w:lang w:val="en-US"/>
-        </w:rPr>
-        <w:t>updated</w:t>
-      </w:r>
-      <w:r>
-        <w:rPr>
-          <w:sz w:val="24"/>
-          <w:szCs w:val="24"/>
-          <w:highlight w:val="yellow"/>
-          <w:lang w:val="en-US"/>
-        </w:rPr>
-        <w:t xml:space="preserve"> message'</w:t>
+        <w:t>git commit --amend -m 'updated message'</w:t>
       </w:r>
     </w:p>
     <w:p>
@@ -3475,6 +3382,7 @@
       </w:pPr>
       <w:r>
         <w:rPr>
+          <w:noProof/>
           <w:sz w:val="24"/>
           <w:szCs w:val="24"/>
           <w:lang w:val="en-US"/>
@@ -3556,16 +3464,7 @@
           <w:highlight w:val="yellow"/>
           <w:lang w:val="en-US"/>
         </w:rPr>
-        <w:t xml:space="preserve">git cherry-pick </w:t>
-      </w:r>
-      <w:r>
-        <w:rPr>
-          <w:sz w:val="24"/>
-          <w:szCs w:val="24"/>
-          <w:highlight w:val="yellow"/>
-          <w:lang w:val="en-US"/>
-        </w:rPr>
-        <w:t>commitHashNumber</w:t>
+        <w:t>git cherry-pick commitHashNumber</w:t>
       </w:r>
       <w:r>
         <w:rPr>
@@ -3595,6 +3494,7 @@
       </w:pPr>
       <w:r>
         <w:rPr>
+          <w:noProof/>
           <w:sz w:val="24"/>
           <w:szCs w:val="24"/>
           <w:lang w:val="en-US"/>
@@ -3706,6 +3606,7 @@
       </w:pPr>
       <w:r>
         <w:rPr>
+          <w:noProof/>
           <w:sz w:val="24"/>
           <w:szCs w:val="24"/>
           <w:lang w:val="en-US"/>
@@ -3806,6 +3707,7 @@
       </w:pPr>
       <w:r>
         <w:rPr>
+          <w:noProof/>
           <w:sz w:val="24"/>
           <w:szCs w:val="24"/>
           <w:lang w:val="en-US"/>
@@ -3932,6 +3834,7 @@
       </w:pPr>
       <w:r>
         <w:rPr>
+          <w:noProof/>
           <w:sz w:val="24"/>
           <w:szCs w:val="24"/>
           <w:lang w:val="en-US"/>
@@ -3984,6 +3887,7 @@
       </w:pPr>
       <w:r>
         <w:rPr>
+          <w:noProof/>
           <w:sz w:val="24"/>
           <w:szCs w:val="24"/>
           <w:lang w:val="en-US"/>
@@ -4055,6 +3959,7 @@
       </w:pPr>
       <w:r>
         <w:rPr>
+          <w:noProof/>
           <w:sz w:val="24"/>
           <w:szCs w:val="24"/>
           <w:lang w:val="en-US"/>
@@ -4135,6 +4040,7 @@
       </w:pPr>
       <w:r>
         <w:rPr>
+          <w:noProof/>
           <w:sz w:val="24"/>
           <w:szCs w:val="24"/>
           <w:lang w:val="en-US"/>
@@ -4294,6 +4200,7 @@
       </w:pPr>
       <w:r>
         <w:rPr>
+          <w:noProof/>
           <w:sz w:val="24"/>
           <w:szCs w:val="24"/>
           <w:lang w:val="en-US"/>
@@ -4401,6 +4308,7 @@
       </w:pPr>
       <w:r>
         <w:rPr>
+          <w:noProof/>
           <w:sz w:val="24"/>
           <w:szCs w:val="24"/>
           <w:lang w:val="en-US"/>
@@ -4489,6 +4397,7 @@
       </w:pPr>
       <w:r>
         <w:rPr>
+          <w:noProof/>
           <w:sz w:val="24"/>
           <w:szCs w:val="24"/>
           <w:lang w:val="en-US"/>
@@ -4589,6 +4498,7 @@
       </w:pPr>
       <w:r>
         <w:rPr>
+          <w:noProof/>
           <w:sz w:val="24"/>
           <w:szCs w:val="24"/>
           <w:lang w:val="en-US"/>
@@ -5036,25 +4946,7 @@
           <w:szCs w:val="24"/>
           <w:lang w:val="en-US"/>
         </w:rPr>
-        <w:t xml:space="preserve">now that we are on the style branch, any changes we do </w:t>
-      </w:r>
-      <w:proofErr w:type="gramStart"/>
-      <w:r>
-        <w:rPr>
-          <w:sz w:val="24"/>
-          <w:szCs w:val="24"/>
-          <w:lang w:val="en-US"/>
-        </w:rPr>
-        <w:t>won’t</w:t>
-      </w:r>
-      <w:proofErr w:type="gramEnd"/>
-      <w:r>
-        <w:rPr>
-          <w:sz w:val="24"/>
-          <w:szCs w:val="24"/>
-          <w:lang w:val="en-US"/>
-        </w:rPr>
-        <w:t xml:space="preserve"> mess up the master branch</w:t>
+        <w:t>now that we are on the style branch, any changes we do won’t mess up the master branch</w:t>
       </w:r>
     </w:p>
     <w:p>
@@ -5535,25 +5427,7 @@
           <w:szCs w:val="24"/>
           <w:lang w:val="en-US"/>
         </w:rPr>
-        <w:t xml:space="preserve">A pull request is when we request for bootstrap to pull in our code and merge it, </w:t>
-      </w:r>
-      <w:proofErr w:type="gramStart"/>
-      <w:r>
-        <w:rPr>
-          <w:sz w:val="24"/>
-          <w:szCs w:val="24"/>
-          <w:lang w:val="en-US"/>
-        </w:rPr>
-        <w:t>it’s</w:t>
-      </w:r>
-      <w:proofErr w:type="gramEnd"/>
-      <w:r>
-        <w:rPr>
-          <w:sz w:val="24"/>
-          <w:szCs w:val="24"/>
-          <w:lang w:val="en-US"/>
-        </w:rPr>
-        <w:t xml:space="preserve"> sort of like asking bootstrap to do git pull </w:t>
+        <w:t xml:space="preserve">A pull request is when we request for bootstrap to pull in our code and merge it, it’s sort of like asking bootstrap to do git pull </w:t>
       </w:r>
     </w:p>
     <w:p>
@@ -5576,7 +5450,7 @@
 </file>
 
 <file path=word/numbering.xml><?xml version="1.0" encoding="utf-8"?>
-<w:numbering xmlns:wpc="http://schemas.microsoft.com/office/word/2010/wordprocessingCanvas" xmlns:cx="http://schemas.microsoft.com/office/drawing/2014/chartex" xmlns:cx1="http://schemas.microsoft.com/office/drawing/2015/9/8/chartex" xmlns:cx2="http://schemas.microsoft.com/office/drawing/2015/10/21/chartex" xmlns:cx3="http://schemas.microsoft.com/office/drawing/2016/5/9/chartex" xmlns:cx4="http://schemas.microsoft.com/office/drawing/2016/5/10/chartex" xmlns:cx5="http://schemas.microsoft.com/office/drawing/2016/5/11/chartex" xmlns:cx6="http://schemas.microsoft.com/office/drawing/2016/5/12/chartex" xmlns:cx7="http://schemas.microsoft.com/office/drawing/2016/5/13/chartex" xmlns:cx8="http://schemas.microsoft.com/office/drawing/2016/5/14/chartex" xmlns:mc="http://schemas.openxmlformats.org/markup-compatibility/2006" xmlns:aink="http://schemas.microsoft.com/office/drawing/2016/ink" xmlns:am3d="http://schemas.microsoft.com/office/drawing/2017/model3d" xmlns:o="urn:schemas-microsoft-com:office:office" xmlns:r="http://schemas.openxmlformats.org/officeDocument/2006/relationships" xmlns:m="http://schemas.openxmlformats.org/officeDocument/2006/math" xmlns:v="urn:schemas-microsoft-com:vml" xmlns:wp14="http://schemas.microsoft.com/office/word/2010/wordprocessingDrawing" xmlns:wp="http://schemas.openxmlformats.org/drawingml/2006/wordprocessingDrawing" xmlns:w10="urn:schemas-microsoft-com:office:word" xmlns:w="http://schemas.openxmlformats.org/wordprocessingml/2006/main" xmlns:w14="http://schemas.microsoft.com/office/word/2010/wordml" xmlns:w15="http://schemas.microsoft.com/office/word/2012/wordml" xmlns:w16cex="http://schemas.microsoft.com/office/word/2018/wordml/cex" xmlns:w16cid="http://schemas.microsoft.com/office/word/2016/wordml/cid" xmlns:w16="http://schemas.microsoft.com/office/word/2018/wordml" xmlns:w16se="http://schemas.microsoft.com/office/word/2015/wordml/symex" xmlns:wpg="http://schemas.microsoft.com/office/word/2010/wordprocessingGroup" xmlns:wpi="http://schemas.microsoft.com/office/word/2010/wordprocessingInk" xmlns:wne="http://schemas.microsoft.com/office/word/2006/wordml" xmlns:wps="http://schemas.microsoft.com/office/word/2010/wordprocessingShape" mc:Ignorable="w14 w15 w16se w16cid w16 w16cex wp14">
+<w:numbering xmlns:wpc="http://schemas.microsoft.com/office/word/2010/wordprocessingCanvas" xmlns:cx="http://schemas.microsoft.com/office/drawing/2014/chartex" xmlns:cx1="http://schemas.microsoft.com/office/drawing/2015/9/8/chartex" xmlns:cx2="http://schemas.microsoft.com/office/drawing/2015/10/21/chartex" xmlns:cx3="http://schemas.microsoft.com/office/drawing/2016/5/9/chartex" xmlns:cx4="http://schemas.microsoft.com/office/drawing/2016/5/10/chartex" xmlns:cx5="http://schemas.microsoft.com/office/drawing/2016/5/11/chartex" xmlns:cx6="http://schemas.microsoft.com/office/drawing/2016/5/12/chartex" xmlns:cx7="http://schemas.microsoft.com/office/drawing/2016/5/13/chartex" xmlns:cx8="http://schemas.microsoft.com/office/drawing/2016/5/14/chartex" xmlns:mc="http://schemas.openxmlformats.org/markup-compatibility/2006" xmlns:aink="http://schemas.microsoft.com/office/drawing/2016/ink" xmlns:am3d="http://schemas.microsoft.com/office/drawing/2017/model3d" xmlns:o="urn:schemas-microsoft-com:office:office" xmlns:r="http://schemas.openxmlformats.org/officeDocument/2006/relationships" xmlns:m="http://schemas.openxmlformats.org/officeDocument/2006/math" xmlns:v="urn:schemas-microsoft-com:vml" xmlns:wp14="http://schemas.microsoft.com/office/word/2010/wordprocessingDrawing" xmlns:wp="http://schemas.openxmlformats.org/drawingml/2006/wordprocessingDrawing" xmlns:w10="urn:schemas-microsoft-com:office:word" xmlns:w="http://schemas.openxmlformats.org/wordprocessingml/2006/main" xmlns:w14="http://schemas.microsoft.com/office/word/2010/wordml" xmlns:w15="http://schemas.microsoft.com/office/word/2012/wordml" xmlns:w16cex="http://schemas.microsoft.com/office/word/2018/wordml/cex" xmlns:w16cid="http://schemas.microsoft.com/office/word/2016/wordml/cid" xmlns:w16="http://schemas.microsoft.com/office/word/2018/wordml" xmlns:w16sdtdh="http://schemas.microsoft.com/office/word/2020/wordml/sdtdatahash" xmlns:w16se="http://schemas.microsoft.com/office/word/2015/wordml/symex" xmlns:wpg="http://schemas.microsoft.com/office/word/2010/wordprocessingGroup" xmlns:wpi="http://schemas.microsoft.com/office/word/2010/wordprocessingInk" xmlns:wne="http://schemas.microsoft.com/office/word/2006/wordml" xmlns:wps="http://schemas.microsoft.com/office/word/2010/wordprocessingShape" mc:Ignorable="w14 w15 w16se w16cid w16 w16cex w16sdtdh wp14">
   <w:abstractNum w:abstractNumId="0" w15:restartNumberingAfterBreak="0">
     <w:nsid w:val="30735AC4"/>
     <w:multiLevelType w:val="hybridMultilevel"/>
@@ -5673,7 +5547,7 @@
 </file>
 
 <file path=word/styles.xml><?xml version="1.0" encoding="utf-8"?>
-<w:styles xmlns:mc="http://schemas.openxmlformats.org/markup-compatibility/2006" xmlns:r="http://schemas.openxmlformats.org/officeDocument/2006/relationships" xmlns:w="http://schemas.openxmlformats.org/wordprocessingml/2006/main" xmlns:w14="http://schemas.microsoft.com/office/word/2010/wordml" xmlns:w15="http://schemas.microsoft.com/office/word/2012/wordml" xmlns:w16cex="http://schemas.microsoft.com/office/word/2018/wordml/cex" xmlns:w16cid="http://schemas.microsoft.com/office/word/2016/wordml/cid" xmlns:w16="http://schemas.microsoft.com/office/word/2018/wordml" xmlns:w16se="http://schemas.microsoft.com/office/word/2015/wordml/symex" mc:Ignorable="w14 w15 w16se w16cid w16 w16cex">
+<w:styles xmlns:mc="http://schemas.openxmlformats.org/markup-compatibility/2006" xmlns:r="http://schemas.openxmlformats.org/officeDocument/2006/relationships" xmlns:w="http://schemas.openxmlformats.org/wordprocessingml/2006/main" xmlns:w14="http://schemas.microsoft.com/office/word/2010/wordml" xmlns:w15="http://schemas.microsoft.com/office/word/2012/wordml" xmlns:w16cex="http://schemas.microsoft.com/office/word/2018/wordml/cex" xmlns:w16cid="http://schemas.microsoft.com/office/word/2016/wordml/cid" xmlns:w16="http://schemas.microsoft.com/office/word/2018/wordml" xmlns:w16sdtdh="http://schemas.microsoft.com/office/word/2020/wordml/sdtdatahash" xmlns:w16se="http://schemas.microsoft.com/office/word/2015/wordml/symex" mc:Ignorable="w14 w15 w16se w16cid w16 w16cex w16sdtdh">
   <w:docDefaults>
     <w:rPrDefault>
       <w:rPr>
@@ -6074,6 +5948,7 @@
   <w:style w:type="character" w:default="1" w:styleId="DefaultParagraphFont">
     <w:name w:val="Default Paragraph Font"/>
     <w:uiPriority w:val="1"/>
+    <w:semiHidden/>
     <w:unhideWhenUsed/>
   </w:style>
   <w:style w:type="table" w:default="1" w:styleId="TableNormal">

</xml_diff>

<commit_message>
added notes on reset
</commit_message>
<xml_diff>
--- a/Git and GitHub/git_github_notes.docx
+++ b/Git and GitHub/git_github_notes.docx
@@ -1,6 +1,6 @@
 
 <file path=word/document.xml><?xml version="1.0" encoding="utf-8"?>
-<w:document xmlns:wpc="http://schemas.microsoft.com/office/word/2010/wordprocessingCanvas" xmlns:cx="http://schemas.microsoft.com/office/drawing/2014/chartex" xmlns:cx1="http://schemas.microsoft.com/office/drawing/2015/9/8/chartex" xmlns:cx2="http://schemas.microsoft.com/office/drawing/2015/10/21/chartex" xmlns:cx3="http://schemas.microsoft.com/office/drawing/2016/5/9/chartex" xmlns:cx4="http://schemas.microsoft.com/office/drawing/2016/5/10/chartex" xmlns:cx5="http://schemas.microsoft.com/office/drawing/2016/5/11/chartex" xmlns:cx6="http://schemas.microsoft.com/office/drawing/2016/5/12/chartex" xmlns:cx7="http://schemas.microsoft.com/office/drawing/2016/5/13/chartex" xmlns:cx8="http://schemas.microsoft.com/office/drawing/2016/5/14/chartex" xmlns:mc="http://schemas.openxmlformats.org/markup-compatibility/2006" xmlns:aink="http://schemas.microsoft.com/office/drawing/2016/ink" xmlns:am3d="http://schemas.microsoft.com/office/drawing/2017/model3d" xmlns:o="urn:schemas-microsoft-com:office:office" xmlns:r="http://schemas.openxmlformats.org/officeDocument/2006/relationships" xmlns:m="http://schemas.openxmlformats.org/officeDocument/2006/math" xmlns:v="urn:schemas-microsoft-com:vml" xmlns:wp14="http://schemas.microsoft.com/office/word/2010/wordprocessingDrawing" xmlns:wp="http://schemas.openxmlformats.org/drawingml/2006/wordprocessingDrawing" xmlns:w10="urn:schemas-microsoft-com:office:word" xmlns:w="http://schemas.openxmlformats.org/wordprocessingml/2006/main" xmlns:w14="http://schemas.microsoft.com/office/word/2010/wordml" xmlns:w15="http://schemas.microsoft.com/office/word/2012/wordml" xmlns:w16cex="http://schemas.microsoft.com/office/word/2018/wordml/cex" xmlns:w16cid="http://schemas.microsoft.com/office/word/2016/wordml/cid" xmlns:w16="http://schemas.microsoft.com/office/word/2018/wordml" xmlns:w16sdtdh="http://schemas.microsoft.com/office/word/2020/wordml/sdtdatahash" xmlns:w16se="http://schemas.microsoft.com/office/word/2015/wordml/symex" xmlns:wpg="http://schemas.microsoft.com/office/word/2010/wordprocessingGroup" xmlns:wpi="http://schemas.microsoft.com/office/word/2010/wordprocessingInk" xmlns:wne="http://schemas.microsoft.com/office/word/2006/wordml" xmlns:wps="http://schemas.microsoft.com/office/word/2010/wordprocessingShape" mc:Ignorable="w14 w15 w16se w16cid w16 w16cex w16sdtdh wp14">
+<w:document xmlns:wpc="http://schemas.microsoft.com/office/word/2010/wordprocessingCanvas" xmlns:cx="http://schemas.microsoft.com/office/drawing/2014/chartex" xmlns:cx1="http://schemas.microsoft.com/office/drawing/2015/9/8/chartex" xmlns:cx2="http://schemas.microsoft.com/office/drawing/2015/10/21/chartex" xmlns:cx3="http://schemas.microsoft.com/office/drawing/2016/5/9/chartex" xmlns:cx4="http://schemas.microsoft.com/office/drawing/2016/5/10/chartex" xmlns:cx5="http://schemas.microsoft.com/office/drawing/2016/5/11/chartex" xmlns:cx6="http://schemas.microsoft.com/office/drawing/2016/5/12/chartex" xmlns:cx7="http://schemas.microsoft.com/office/drawing/2016/5/13/chartex" xmlns:cx8="http://schemas.microsoft.com/office/drawing/2016/5/14/chartex" xmlns:mc="http://schemas.openxmlformats.org/markup-compatibility/2006" xmlns:aink="http://schemas.microsoft.com/office/drawing/2016/ink" xmlns:am3d="http://schemas.microsoft.com/office/drawing/2017/model3d" xmlns:o="urn:schemas-microsoft-com:office:office" xmlns:oel="http://schemas.microsoft.com/office/2019/extlst" xmlns:r="http://schemas.openxmlformats.org/officeDocument/2006/relationships" xmlns:m="http://schemas.openxmlformats.org/officeDocument/2006/math" xmlns:v="urn:schemas-microsoft-com:vml" xmlns:wp14="http://schemas.microsoft.com/office/word/2010/wordprocessingDrawing" xmlns:wp="http://schemas.openxmlformats.org/drawingml/2006/wordprocessingDrawing" xmlns:w10="urn:schemas-microsoft-com:office:word" xmlns:w="http://schemas.openxmlformats.org/wordprocessingml/2006/main" xmlns:w14="http://schemas.microsoft.com/office/word/2010/wordml" xmlns:w15="http://schemas.microsoft.com/office/word/2012/wordml" xmlns:w16cex="http://schemas.microsoft.com/office/word/2018/wordml/cex" xmlns:w16cid="http://schemas.microsoft.com/office/word/2016/wordml/cid" xmlns:w16="http://schemas.microsoft.com/office/word/2018/wordml" xmlns:w16sdtdh="http://schemas.microsoft.com/office/word/2020/wordml/sdtdatahash" xmlns:w16se="http://schemas.microsoft.com/office/word/2015/wordml/symex" xmlns:wpg="http://schemas.microsoft.com/office/word/2010/wordprocessingGroup" xmlns:wpi="http://schemas.microsoft.com/office/word/2010/wordprocessingInk" xmlns:wne="http://schemas.microsoft.com/office/word/2006/wordml" xmlns:wps="http://schemas.microsoft.com/office/word/2010/wordprocessingShape" mc:Ignorable="w14 w15 w16se w16cid w16 w16cex w16sdtdh wp14">
   <w:body>
     <w:p>
       <w:pPr>
@@ -23,7 +23,31 @@
           <w:u w:val="single"/>
           <w:lang w:val="en-US"/>
         </w:rPr>
-        <w:t>Git and Github Notes</w:t>
+        <w:t xml:space="preserve">Git and </w:t>
+      </w:r>
+      <w:proofErr w:type="spellStart"/>
+      <w:r>
+        <w:rPr>
+          <w:b/>
+          <w:bCs/>
+          <w:sz w:val="56"/>
+          <w:szCs w:val="56"/>
+          <w:u w:val="single"/>
+          <w:lang w:val="en-US"/>
+        </w:rPr>
+        <w:t>Github</w:t>
+      </w:r>
+      <w:proofErr w:type="spellEnd"/>
+      <w:r>
+        <w:rPr>
+          <w:b/>
+          <w:bCs/>
+          <w:sz w:val="56"/>
+          <w:szCs w:val="56"/>
+          <w:u w:val="single"/>
+          <w:lang w:val="en-US"/>
+        </w:rPr>
+        <w:t xml:space="preserve"> Notes</w:t>
       </w:r>
     </w:p>
     <w:p>
@@ -400,7 +424,25 @@
           <w:szCs w:val="24"/>
           <w:lang w:val="en-US"/>
         </w:rPr>
-        <w:t>git config --global user.email "yourname@somemail.eu" (sets up the mail of the user)</w:t>
+        <w:t xml:space="preserve">git config --global </w:t>
+      </w:r>
+      <w:proofErr w:type="spellStart"/>
+      <w:r>
+        <w:rPr>
+          <w:sz w:val="24"/>
+          <w:szCs w:val="24"/>
+          <w:lang w:val="en-US"/>
+        </w:rPr>
+        <w:t>user.email</w:t>
+      </w:r>
+      <w:proofErr w:type="spellEnd"/>
+      <w:r>
+        <w:rPr>
+          <w:sz w:val="24"/>
+          <w:szCs w:val="24"/>
+          <w:lang w:val="en-US"/>
+        </w:rPr>
+        <w:t xml:space="preserve"> "yourname@somemail.eu" (sets up the mail of the user)</w:t>
       </w:r>
     </w:p>
     <w:p>
@@ -621,7 +663,25 @@
           <w:szCs w:val="24"/>
           <w:lang w:val="en-US"/>
         </w:rPr>
-        <w:t>returns one dir back</w:t>
+        <w:t xml:space="preserve">returns one </w:t>
+      </w:r>
+      <w:proofErr w:type="spellStart"/>
+      <w:r>
+        <w:rPr>
+          <w:sz w:val="24"/>
+          <w:szCs w:val="24"/>
+          <w:lang w:val="en-US"/>
+        </w:rPr>
+        <w:t>dir</w:t>
+      </w:r>
+      <w:proofErr w:type="spellEnd"/>
+      <w:r>
+        <w:rPr>
+          <w:sz w:val="24"/>
+          <w:szCs w:val="24"/>
+          <w:lang w:val="en-US"/>
+        </w:rPr>
+        <w:t xml:space="preserve"> back</w:t>
       </w:r>
       <w:r>
         <w:rPr>
@@ -1003,8 +1063,19 @@
           <w:highlight w:val="yellow"/>
           <w:lang w:val="en-US"/>
         </w:rPr>
-        <w:t>git init</w:t>
-      </w:r>
+        <w:t xml:space="preserve">git </w:t>
+      </w:r>
+      <w:proofErr w:type="spellStart"/>
+      <w:r>
+        <w:rPr>
+          <w:sz w:val="24"/>
+          <w:szCs w:val="24"/>
+          <w:highlight w:val="yellow"/>
+          <w:lang w:val="en-US"/>
+        </w:rPr>
+        <w:t>init</w:t>
+      </w:r>
+      <w:proofErr w:type="spellEnd"/>
       <w:r>
         <w:rPr>
           <w:sz w:val="24"/>
@@ -1220,8 +1291,19 @@
           <w:highlight w:val="yellow"/>
           <w:lang w:val="en-US"/>
         </w:rPr>
-        <w:t>.gitignore</w:t>
-      </w:r>
+        <w:t>.</w:t>
+      </w:r>
+      <w:proofErr w:type="spellStart"/>
+      <w:r>
+        <w:rPr>
+          <w:sz w:val="24"/>
+          <w:szCs w:val="24"/>
+          <w:highlight w:val="yellow"/>
+          <w:lang w:val="en-US"/>
+        </w:rPr>
+        <w:t>gitignore</w:t>
+      </w:r>
+      <w:proofErr w:type="spellEnd"/>
       <w:r>
         <w:rPr>
           <w:sz w:val="24"/>
@@ -1290,7 +1372,25 @@
           <w:szCs w:val="24"/>
           <w:lang w:val="en-US"/>
         </w:rPr>
-        <w:t>add files to .gitignore to ignore them</w:t>
+        <w:t>add files to .</w:t>
+      </w:r>
+      <w:proofErr w:type="spellStart"/>
+      <w:r>
+        <w:rPr>
+          <w:sz w:val="24"/>
+          <w:szCs w:val="24"/>
+          <w:lang w:val="en-US"/>
+        </w:rPr>
+        <w:t>gitignore</w:t>
+      </w:r>
+      <w:proofErr w:type="spellEnd"/>
+      <w:r>
+        <w:rPr>
+          <w:sz w:val="24"/>
+          <w:szCs w:val="24"/>
+          <w:lang w:val="en-US"/>
+        </w:rPr>
+        <w:t xml:space="preserve"> to ignore them</w:t>
       </w:r>
     </w:p>
     <w:p>
@@ -1448,8 +1548,19 @@
           <w:highlight w:val="yellow"/>
           <w:lang w:val="en-US"/>
         </w:rPr>
-        <w:t>git add filename.fileextenstion</w:t>
-      </w:r>
+        <w:t xml:space="preserve">git add </w:t>
+      </w:r>
+      <w:proofErr w:type="spellStart"/>
+      <w:r>
+        <w:rPr>
+          <w:sz w:val="24"/>
+          <w:szCs w:val="24"/>
+          <w:highlight w:val="yellow"/>
+          <w:lang w:val="en-US"/>
+        </w:rPr>
+        <w:t>filename.fileextenstion</w:t>
+      </w:r>
+      <w:proofErr w:type="spellEnd"/>
     </w:p>
     <w:p>
       <w:pPr>
@@ -1502,8 +1613,19 @@
           <w:highlight w:val="yellow"/>
           <w:lang w:val="en-US"/>
         </w:rPr>
-        <w:t>git add filename.fileextenstion</w:t>
-      </w:r>
+        <w:t xml:space="preserve">git add </w:t>
+      </w:r>
+      <w:proofErr w:type="spellStart"/>
+      <w:r>
+        <w:rPr>
+          <w:sz w:val="24"/>
+          <w:szCs w:val="24"/>
+          <w:highlight w:val="yellow"/>
+          <w:lang w:val="en-US"/>
+        </w:rPr>
+        <w:t>filename.fileextenstion</w:t>
+      </w:r>
+      <w:proofErr w:type="spellEnd"/>
     </w:p>
     <w:p>
       <w:pPr>
@@ -1665,7 +1787,25 @@
           <w:szCs w:val="24"/>
           <w:lang w:val="en-US"/>
         </w:rPr>
-        <w:t xml:space="preserve">to check the state of the files within a git repo, </w:t>
+        <w:t xml:space="preserve">to check the state of the files within a </w:t>
+      </w:r>
+      <w:proofErr w:type="spellStart"/>
+      <w:r>
+        <w:rPr>
+          <w:sz w:val="24"/>
+          <w:szCs w:val="24"/>
+          <w:lang w:val="en-US"/>
+        </w:rPr>
+        <w:t>git</w:t>
+      </w:r>
+      <w:proofErr w:type="spellEnd"/>
+      <w:r>
+        <w:rPr>
+          <w:sz w:val="24"/>
+          <w:szCs w:val="24"/>
+          <w:lang w:val="en-US"/>
+        </w:rPr>
+        <w:t xml:space="preserve"> repo, </w:t>
       </w:r>
       <w:r>
         <w:rPr>
@@ -1862,8 +2002,19 @@
           <w:highlight w:val="yellow"/>
           <w:lang w:val="en-US"/>
         </w:rPr>
-        <w:t>git log --oneline</w:t>
-      </w:r>
+        <w:t>git log --</w:t>
+      </w:r>
+      <w:proofErr w:type="spellStart"/>
+      <w:r>
+        <w:rPr>
+          <w:sz w:val="24"/>
+          <w:szCs w:val="24"/>
+          <w:highlight w:val="yellow"/>
+          <w:lang w:val="en-US"/>
+        </w:rPr>
+        <w:t>oneline</w:t>
+      </w:r>
+      <w:proofErr w:type="spellEnd"/>
       <w:r>
         <w:rPr>
           <w:sz w:val="24"/>
@@ -1956,25 +2107,49 @@
           <w:u w:val="single"/>
           <w:lang w:val="en-US"/>
         </w:rPr>
-        <w:t>Scenario 2: Remote repository (another folder or Github)</w:t>
-      </w:r>
-    </w:p>
-    <w:p>
-      <w:pPr>
-        <w:rPr>
-          <w:sz w:val="24"/>
-          <w:szCs w:val="24"/>
+        <w:t xml:space="preserve">Scenario 2: Remote repository (another folder or </w:t>
+      </w:r>
+      <w:proofErr w:type="spellStart"/>
+      <w:r>
+        <w:rPr>
+          <w:b/>
+          <w:bCs/>
+          <w:sz w:val="36"/>
+          <w:szCs w:val="36"/>
           <w:u w:val="single"/>
           <w:lang w:val="en-US"/>
         </w:rPr>
-      </w:pPr>
-      <w:r>
-        <w:rPr>
-          <w:sz w:val="24"/>
-          <w:szCs w:val="24"/>
+        <w:t>Github</w:t>
+      </w:r>
+      <w:proofErr w:type="spellEnd"/>
+      <w:r>
+        <w:rPr>
+          <w:b/>
+          <w:bCs/>
+          <w:sz w:val="36"/>
+          <w:szCs w:val="36"/>
           <w:u w:val="single"/>
           <w:lang w:val="en-US"/>
         </w:rPr>
+        <w:t>)</w:t>
+      </w:r>
+    </w:p>
+    <w:p>
+      <w:pPr>
+        <w:rPr>
+          <w:sz w:val="24"/>
+          <w:szCs w:val="24"/>
+          <w:u w:val="single"/>
+          <w:lang w:val="en-US"/>
+        </w:rPr>
+      </w:pPr>
+      <w:r>
+        <w:rPr>
+          <w:sz w:val="24"/>
+          <w:szCs w:val="24"/>
+          <w:u w:val="single"/>
+          <w:lang w:val="en-US"/>
+        </w:rPr>
         <w:t>another folder:</w:t>
       </w:r>
     </w:p>
@@ -2002,7 +2177,27 @@
           <w:highlight w:val="yellow"/>
           <w:lang w:val="en-US"/>
         </w:rPr>
-        <w:t>git clone &lt;url&gt;</w:t>
+        <w:t>git clone &lt;</w:t>
+      </w:r>
+      <w:proofErr w:type="spellStart"/>
+      <w:r>
+        <w:rPr>
+          <w:sz w:val="24"/>
+          <w:szCs w:val="24"/>
+          <w:highlight w:val="yellow"/>
+          <w:lang w:val="en-US"/>
+        </w:rPr>
+        <w:t>url</w:t>
+      </w:r>
+      <w:proofErr w:type="spellEnd"/>
+      <w:r>
+        <w:rPr>
+          <w:sz w:val="24"/>
+          <w:szCs w:val="24"/>
+          <w:highlight w:val="yellow"/>
+          <w:lang w:val="en-US"/>
+        </w:rPr>
+        <w:t>&gt;</w:t>
       </w:r>
     </w:p>
     <w:p>
@@ -2076,6 +2271,7 @@
           <w:lang w:val="en-US"/>
         </w:rPr>
       </w:pPr>
+      <w:proofErr w:type="spellStart"/>
       <w:r>
         <w:rPr>
           <w:sz w:val="24"/>
@@ -2083,43 +2279,81 @@
           <w:u w:val="single"/>
           <w:lang w:val="en-US"/>
         </w:rPr>
-        <w:t>Github:</w:t>
-      </w:r>
-    </w:p>
-    <w:p>
-      <w:pPr>
-        <w:ind w:left="720"/>
-        <w:rPr>
-          <w:sz w:val="24"/>
-          <w:szCs w:val="24"/>
-          <w:lang w:val="en-US"/>
-        </w:rPr>
-      </w:pPr>
-      <w:r>
-        <w:rPr>
-          <w:sz w:val="24"/>
-          <w:szCs w:val="24"/>
-          <w:lang w:val="en-US"/>
-        </w:rPr>
-        <w:t>Github is a website that stores git repositories</w:t>
-      </w:r>
-    </w:p>
-    <w:p>
-      <w:pPr>
-        <w:ind w:left="720"/>
-        <w:rPr>
-          <w:sz w:val="24"/>
-          <w:szCs w:val="24"/>
-          <w:lang w:val="en-US"/>
-        </w:rPr>
-      </w:pPr>
-      <w:r>
-        <w:rPr>
-          <w:sz w:val="24"/>
-          <w:szCs w:val="24"/>
-          <w:lang w:val="en-US"/>
-        </w:rPr>
-        <w:t>go to credentials manager and if Github account is linked, make sure it is the correct one</w:t>
+        <w:t>Github</w:t>
+      </w:r>
+      <w:proofErr w:type="spellEnd"/>
+      <w:r>
+        <w:rPr>
+          <w:sz w:val="24"/>
+          <w:szCs w:val="24"/>
+          <w:u w:val="single"/>
+          <w:lang w:val="en-US"/>
+        </w:rPr>
+        <w:t>:</w:t>
+      </w:r>
+    </w:p>
+    <w:p>
+      <w:pPr>
+        <w:ind w:left="720"/>
+        <w:rPr>
+          <w:sz w:val="24"/>
+          <w:szCs w:val="24"/>
+          <w:lang w:val="en-US"/>
+        </w:rPr>
+      </w:pPr>
+      <w:proofErr w:type="spellStart"/>
+      <w:r>
+        <w:rPr>
+          <w:sz w:val="24"/>
+          <w:szCs w:val="24"/>
+          <w:lang w:val="en-US"/>
+        </w:rPr>
+        <w:t>Github</w:t>
+      </w:r>
+      <w:proofErr w:type="spellEnd"/>
+      <w:r>
+        <w:rPr>
+          <w:sz w:val="24"/>
+          <w:szCs w:val="24"/>
+          <w:lang w:val="en-US"/>
+        </w:rPr>
+        <w:t xml:space="preserve"> is a website that stores git repositories</w:t>
+      </w:r>
+    </w:p>
+    <w:p>
+      <w:pPr>
+        <w:ind w:left="720"/>
+        <w:rPr>
+          <w:sz w:val="24"/>
+          <w:szCs w:val="24"/>
+          <w:lang w:val="en-US"/>
+        </w:rPr>
+      </w:pPr>
+      <w:r>
+        <w:rPr>
+          <w:sz w:val="24"/>
+          <w:szCs w:val="24"/>
+          <w:lang w:val="en-US"/>
+        </w:rPr>
+        <w:t xml:space="preserve">go to credentials manager and if </w:t>
+      </w:r>
+      <w:proofErr w:type="spellStart"/>
+      <w:r>
+        <w:rPr>
+          <w:sz w:val="24"/>
+          <w:szCs w:val="24"/>
+          <w:lang w:val="en-US"/>
+        </w:rPr>
+        <w:t>Github</w:t>
+      </w:r>
+      <w:proofErr w:type="spellEnd"/>
+      <w:r>
+        <w:rPr>
+          <w:sz w:val="24"/>
+          <w:szCs w:val="24"/>
+          <w:lang w:val="en-US"/>
+        </w:rPr>
+        <w:t xml:space="preserve"> account is linked, make sure it is the correct one</w:t>
       </w:r>
     </w:p>
     <w:p>
@@ -2190,7 +2424,25 @@
           <w:szCs w:val="24"/>
           <w:lang w:val="en-US"/>
         </w:rPr>
-        <w:t>create Github account and a repo</w:t>
+        <w:t xml:space="preserve">create </w:t>
+      </w:r>
+      <w:proofErr w:type="spellStart"/>
+      <w:r>
+        <w:rPr>
+          <w:sz w:val="24"/>
+          <w:szCs w:val="24"/>
+          <w:lang w:val="en-US"/>
+        </w:rPr>
+        <w:t>Github</w:t>
+      </w:r>
+      <w:proofErr w:type="spellEnd"/>
+      <w:r>
+        <w:rPr>
+          <w:sz w:val="24"/>
+          <w:szCs w:val="24"/>
+          <w:lang w:val="en-US"/>
+        </w:rPr>
+        <w:t xml:space="preserve"> account and a repo</w:t>
       </w:r>
     </w:p>
     <w:p>
@@ -2262,7 +2514,25 @@
           <w:lang w:val="en-US"/>
         </w:rPr>
         <w:lastRenderedPageBreak/>
-        <w:t xml:space="preserve">to clone a remote repo that is on Github, copy link and type, </w:t>
+        <w:t xml:space="preserve">to clone a remote repo that is on </w:t>
+      </w:r>
+      <w:proofErr w:type="spellStart"/>
+      <w:r>
+        <w:rPr>
+          <w:sz w:val="24"/>
+          <w:szCs w:val="24"/>
+          <w:lang w:val="en-US"/>
+        </w:rPr>
+        <w:t>Github</w:t>
+      </w:r>
+      <w:proofErr w:type="spellEnd"/>
+      <w:r>
+        <w:rPr>
+          <w:sz w:val="24"/>
+          <w:szCs w:val="24"/>
+          <w:lang w:val="en-US"/>
+        </w:rPr>
+        <w:t xml:space="preserve">, copy link and type, </w:t>
       </w:r>
       <w:r>
         <w:rPr>
@@ -2271,7 +2541,27 @@
           <w:highlight w:val="yellow"/>
           <w:lang w:val="en-US"/>
         </w:rPr>
-        <w:t>git clone &lt;url&gt;</w:t>
+        <w:t>git clone &lt;</w:t>
+      </w:r>
+      <w:proofErr w:type="spellStart"/>
+      <w:r>
+        <w:rPr>
+          <w:sz w:val="24"/>
+          <w:szCs w:val="24"/>
+          <w:highlight w:val="yellow"/>
+          <w:lang w:val="en-US"/>
+        </w:rPr>
+        <w:t>url</w:t>
+      </w:r>
+      <w:proofErr w:type="spellEnd"/>
+      <w:r>
+        <w:rPr>
+          <w:sz w:val="24"/>
+          <w:szCs w:val="24"/>
+          <w:highlight w:val="yellow"/>
+          <w:lang w:val="en-US"/>
+        </w:rPr>
+        <w:t>&gt;</w:t>
       </w:r>
     </w:p>
     <w:p>
@@ -2360,7 +2650,25 @@
           <w:szCs w:val="24"/>
           <w:lang w:val="en-US"/>
         </w:rPr>
-        <w:t xml:space="preserve">we can refresh the Github </w:t>
+        <w:t xml:space="preserve">we can refresh the </w:t>
+      </w:r>
+      <w:proofErr w:type="spellStart"/>
+      <w:r>
+        <w:rPr>
+          <w:sz w:val="24"/>
+          <w:szCs w:val="24"/>
+          <w:lang w:val="en-US"/>
+        </w:rPr>
+        <w:t>Github</w:t>
+      </w:r>
+      <w:proofErr w:type="spellEnd"/>
+      <w:r>
+        <w:rPr>
+          <w:sz w:val="24"/>
+          <w:szCs w:val="24"/>
+          <w:lang w:val="en-US"/>
+        </w:rPr>
+        <w:t xml:space="preserve"> </w:t>
       </w:r>
       <w:r>
         <w:rPr>
@@ -2418,8 +2726,18 @@
           <w:szCs w:val="24"/>
           <w:lang w:val="en-US"/>
         </w:rPr>
-        <w:t xml:space="preserve"> on Github</w:t>
-      </w:r>
+        <w:t xml:space="preserve"> on </w:t>
+      </w:r>
+      <w:proofErr w:type="spellStart"/>
+      <w:r>
+        <w:rPr>
+          <w:sz w:val="24"/>
+          <w:szCs w:val="24"/>
+          <w:lang w:val="en-US"/>
+        </w:rPr>
+        <w:t>Github</w:t>
+      </w:r>
+      <w:proofErr w:type="spellEnd"/>
       <w:r>
         <w:rPr>
           <w:sz w:val="24"/>
@@ -2453,7 +2771,25 @@
           <w:szCs w:val="24"/>
           <w:lang w:val="en-US"/>
         </w:rPr>
-        <w:t xml:space="preserve">now, we can refresh the Github </w:t>
+        <w:t xml:space="preserve">now, we can refresh the </w:t>
+      </w:r>
+      <w:proofErr w:type="spellStart"/>
+      <w:r>
+        <w:rPr>
+          <w:sz w:val="24"/>
+          <w:szCs w:val="24"/>
+          <w:lang w:val="en-US"/>
+        </w:rPr>
+        <w:t>Github</w:t>
+      </w:r>
+      <w:proofErr w:type="spellEnd"/>
+      <w:r>
+        <w:rPr>
+          <w:sz w:val="24"/>
+          <w:szCs w:val="24"/>
+          <w:lang w:val="en-US"/>
+        </w:rPr>
+        <w:t xml:space="preserve"> </w:t>
       </w:r>
       <w:r>
         <w:rPr>
@@ -2497,7 +2833,25 @@
           <w:szCs w:val="24"/>
           <w:lang w:val="en-US"/>
         </w:rPr>
-        <w:t xml:space="preserve">if the Github version is more updated than our current version, we can do </w:t>
+        <w:t xml:space="preserve">if the </w:t>
+      </w:r>
+      <w:proofErr w:type="spellStart"/>
+      <w:r>
+        <w:rPr>
+          <w:sz w:val="24"/>
+          <w:szCs w:val="24"/>
+          <w:lang w:val="en-US"/>
+        </w:rPr>
+        <w:t>Github</w:t>
+      </w:r>
+      <w:proofErr w:type="spellEnd"/>
+      <w:r>
+        <w:rPr>
+          <w:sz w:val="24"/>
+          <w:szCs w:val="24"/>
+          <w:lang w:val="en-US"/>
+        </w:rPr>
+        <w:t xml:space="preserve"> version is more updated than our current version, we can do </w:t>
       </w:r>
       <w:r>
         <w:rPr>
@@ -2517,6 +2871,7 @@
         </w:rPr>
         <w:t>&lt;</w:t>
       </w:r>
+      <w:proofErr w:type="spellStart"/>
       <w:r>
         <w:rPr>
           <w:sz w:val="24"/>
@@ -2526,6 +2881,7 @@
         </w:rPr>
         <w:t>url</w:t>
       </w:r>
+      <w:proofErr w:type="spellEnd"/>
       <w:r>
         <w:rPr>
           <w:sz w:val="24"/>
@@ -3464,8 +3820,19 @@
           <w:highlight w:val="yellow"/>
           <w:lang w:val="en-US"/>
         </w:rPr>
-        <w:t>git cherry-pick commitHashNumber</w:t>
-      </w:r>
+        <w:t xml:space="preserve">git cherry-pick </w:t>
+      </w:r>
+      <w:proofErr w:type="spellStart"/>
+      <w:r>
+        <w:rPr>
+          <w:sz w:val="24"/>
+          <w:szCs w:val="24"/>
+          <w:highlight w:val="yellow"/>
+          <w:lang w:val="en-US"/>
+        </w:rPr>
+        <w:t>commitHashNumber</w:t>
+      </w:r>
+      <w:proofErr w:type="spellEnd"/>
       <w:r>
         <w:rPr>
           <w:sz w:val="24"/>
@@ -3584,8 +3951,19 @@
           <w:highlight w:val="yellow"/>
           <w:lang w:val="en-US"/>
         </w:rPr>
-        <w:t>git clean -df</w:t>
-      </w:r>
+        <w:t>git clean -</w:t>
+      </w:r>
+      <w:proofErr w:type="spellStart"/>
+      <w:r>
+        <w:rPr>
+          <w:sz w:val="24"/>
+          <w:szCs w:val="24"/>
+          <w:highlight w:val="yellow"/>
+          <w:lang w:val="en-US"/>
+        </w:rPr>
+        <w:t>df</w:t>
+      </w:r>
+      <w:proofErr w:type="spellEnd"/>
       <w:r>
         <w:rPr>
           <w:sz w:val="24"/>
@@ -3820,8 +4198,19 @@
           <w:highlight w:val="yellow"/>
           <w:lang w:val="en-US"/>
         </w:rPr>
-        <w:t>git checkout commitHashNumber</w:t>
-      </w:r>
+        <w:t xml:space="preserve">git checkout </w:t>
+      </w:r>
+      <w:proofErr w:type="spellStart"/>
+      <w:r>
+        <w:rPr>
+          <w:sz w:val="24"/>
+          <w:szCs w:val="24"/>
+          <w:highlight w:val="yellow"/>
+          <w:lang w:val="en-US"/>
+        </w:rPr>
+        <w:t>commitHashNumber</w:t>
+      </w:r>
+      <w:proofErr w:type="spellEnd"/>
     </w:p>
     <w:p>
       <w:pPr>
@@ -4124,8 +4513,19 @@
           <w:highlight w:val="yellow"/>
           <w:lang w:val="en-US"/>
         </w:rPr>
-        <w:t xml:space="preserve"> hashNumber</w:t>
-      </w:r>
+        <w:t xml:space="preserve"> </w:t>
+      </w:r>
+      <w:proofErr w:type="spellStart"/>
+      <w:r>
+        <w:rPr>
+          <w:sz w:val="24"/>
+          <w:szCs w:val="24"/>
+          <w:highlight w:val="yellow"/>
+          <w:lang w:val="en-US"/>
+        </w:rPr>
+        <w:t>hashNumber</w:t>
+      </w:r>
+      <w:proofErr w:type="spellEnd"/>
       <w:r>
         <w:rPr>
           <w:sz w:val="24"/>
@@ -4168,7 +4568,25 @@
           <w:szCs w:val="24"/>
           <w:lang w:val="en-US"/>
         </w:rPr>
-        <w:t>then type wq and enter</w:t>
+        <w:t xml:space="preserve">then type </w:t>
+      </w:r>
+      <w:proofErr w:type="spellStart"/>
+      <w:r>
+        <w:rPr>
+          <w:sz w:val="24"/>
+          <w:szCs w:val="24"/>
+          <w:lang w:val="en-US"/>
+        </w:rPr>
+        <w:t>wq</w:t>
+      </w:r>
+      <w:proofErr w:type="spellEnd"/>
+      <w:r>
+        <w:rPr>
+          <w:sz w:val="24"/>
+          <w:szCs w:val="24"/>
+          <w:lang w:val="en-US"/>
+        </w:rPr>
+        <w:t xml:space="preserve"> and enter</w:t>
       </w:r>
     </w:p>
     <w:p>
@@ -4258,16 +4676,18 @@
         <w:rPr>
           <w:sz w:val="24"/>
           <w:szCs w:val="24"/>
-          <w:lang w:val="en-US"/>
-        </w:rPr>
-      </w:pPr>
-      <w:r>
-        <w:rPr>
-          <w:sz w:val="24"/>
-          <w:szCs w:val="24"/>
-          <w:lang w:val="en-US"/>
-        </w:rPr>
-        <w:t>- reset (very dangerous)</w:t>
+          <w:u w:val="single"/>
+          <w:lang w:val="en-US"/>
+        </w:rPr>
+      </w:pPr>
+      <w:r>
+        <w:rPr>
+          <w:sz w:val="24"/>
+          <w:szCs w:val="24"/>
+          <w:u w:val="single"/>
+          <w:lang w:val="en-US"/>
+        </w:rPr>
+        <w:t xml:space="preserve">- reset </w:t>
       </w:r>
     </w:p>
     <w:p>
@@ -4286,8 +4706,19 @@
           <w:highlight w:val="yellow"/>
           <w:lang w:val="en-US"/>
         </w:rPr>
-        <w:t>git reset --soft commitHashNumber</w:t>
-      </w:r>
+        <w:t xml:space="preserve">git reset --soft </w:t>
+      </w:r>
+      <w:proofErr w:type="spellStart"/>
+      <w:r>
+        <w:rPr>
+          <w:sz w:val="24"/>
+          <w:szCs w:val="24"/>
+          <w:highlight w:val="yellow"/>
+          <w:lang w:val="en-US"/>
+        </w:rPr>
+        <w:t>commitHashNumber</w:t>
+      </w:r>
+      <w:proofErr w:type="spellEnd"/>
       <w:r>
         <w:rPr>
           <w:sz w:val="24"/>
@@ -4375,8 +4806,19 @@
           <w:highlight w:val="yellow"/>
           <w:lang w:val="en-US"/>
         </w:rPr>
-        <w:t>git reset commitHashNumber</w:t>
-      </w:r>
+        <w:t xml:space="preserve">git reset </w:t>
+      </w:r>
+      <w:proofErr w:type="spellStart"/>
+      <w:r>
+        <w:rPr>
+          <w:sz w:val="24"/>
+          <w:szCs w:val="24"/>
+          <w:highlight w:val="yellow"/>
+          <w:lang w:val="en-US"/>
+        </w:rPr>
+        <w:t>commitHashNumber</w:t>
+      </w:r>
+      <w:proofErr w:type="spellEnd"/>
       <w:r>
         <w:rPr>
           <w:sz w:val="24"/>
@@ -4476,8 +4918,19 @@
           <w:lang w:val="en-US"/>
         </w:rPr>
         <w:lastRenderedPageBreak/>
-        <w:t>git reset --hard commitHashNumber</w:t>
-      </w:r>
+        <w:t xml:space="preserve">git reset --hard </w:t>
+      </w:r>
+      <w:proofErr w:type="spellStart"/>
+      <w:r>
+        <w:rPr>
+          <w:sz w:val="24"/>
+          <w:szCs w:val="24"/>
+          <w:highlight w:val="yellow"/>
+          <w:lang w:val="en-US"/>
+        </w:rPr>
+        <w:t>commitHashNumber</w:t>
+      </w:r>
+      <w:proofErr w:type="spellEnd"/>
       <w:r>
         <w:rPr>
           <w:sz w:val="24"/>
@@ -4848,18 +5301,9 @@
           <w:highlight w:val="yellow"/>
           <w:lang w:val="en-US"/>
         </w:rPr>
-        <w:t>git checkout -b branchName</w:t>
-      </w:r>
-    </w:p>
-    <w:p>
-      <w:pPr>
-        <w:ind w:left="720"/>
-        <w:rPr>
-          <w:sz w:val="24"/>
-          <w:szCs w:val="24"/>
-          <w:lang w:val="en-US"/>
-        </w:rPr>
-      </w:pPr>
+        <w:t xml:space="preserve">git checkout -b </w:t>
+      </w:r>
+      <w:proofErr w:type="spellStart"/>
       <w:r>
         <w:rPr>
           <w:sz w:val="24"/>
@@ -4867,8 +5311,39 @@
           <w:highlight w:val="yellow"/>
           <w:lang w:val="en-US"/>
         </w:rPr>
-        <w:t>git checkout branchName</w:t>
-      </w:r>
+        <w:t>branchName</w:t>
+      </w:r>
+      <w:proofErr w:type="spellEnd"/>
+    </w:p>
+    <w:p>
+      <w:pPr>
+        <w:ind w:left="720"/>
+        <w:rPr>
+          <w:sz w:val="24"/>
+          <w:szCs w:val="24"/>
+          <w:lang w:val="en-US"/>
+        </w:rPr>
+      </w:pPr>
+      <w:r>
+        <w:rPr>
+          <w:sz w:val="24"/>
+          <w:szCs w:val="24"/>
+          <w:highlight w:val="yellow"/>
+          <w:lang w:val="en-US"/>
+        </w:rPr>
+        <w:t xml:space="preserve">git checkout </w:t>
+      </w:r>
+      <w:proofErr w:type="spellStart"/>
+      <w:r>
+        <w:rPr>
+          <w:sz w:val="24"/>
+          <w:szCs w:val="24"/>
+          <w:highlight w:val="yellow"/>
+          <w:lang w:val="en-US"/>
+        </w:rPr>
+        <w:t>branchName</w:t>
+      </w:r>
+      <w:proofErr w:type="spellEnd"/>
       <w:r>
         <w:rPr>
           <w:sz w:val="24"/>
@@ -5097,8 +5572,19 @@
           <w:highlight w:val="yellow"/>
           <w:lang w:val="en-US"/>
         </w:rPr>
-        <w:t>git push urlOfGithubRepo</w:t>
-      </w:r>
+        <w:t xml:space="preserve">git push </w:t>
+      </w:r>
+      <w:proofErr w:type="spellStart"/>
+      <w:r>
+        <w:rPr>
+          <w:sz w:val="24"/>
+          <w:szCs w:val="24"/>
+          <w:highlight w:val="yellow"/>
+          <w:lang w:val="en-US"/>
+        </w:rPr>
+        <w:t>urlOfGithubRepo</w:t>
+      </w:r>
+      <w:proofErr w:type="spellEnd"/>
     </w:p>
     <w:p>
       <w:pPr>
@@ -5125,8 +5611,19 @@
           <w:highlight w:val="yellow"/>
           <w:lang w:val="en-US"/>
         </w:rPr>
-        <w:t>git merge branchName</w:t>
-      </w:r>
+        <w:t xml:space="preserve">git merge </w:t>
+      </w:r>
+      <w:proofErr w:type="spellStart"/>
+      <w:r>
+        <w:rPr>
+          <w:sz w:val="24"/>
+          <w:szCs w:val="24"/>
+          <w:highlight w:val="yellow"/>
+          <w:lang w:val="en-US"/>
+        </w:rPr>
+        <w:t>branchName</w:t>
+      </w:r>
+      <w:proofErr w:type="spellEnd"/>
       <w:r>
         <w:rPr>
           <w:sz w:val="24"/>
@@ -5258,8 +5755,19 @@
           <w:highlight w:val="yellow"/>
           <w:lang w:val="en-US"/>
         </w:rPr>
-        <w:t>git branch -d branchName</w:t>
-      </w:r>
+        <w:t xml:space="preserve">git branch -d </w:t>
+      </w:r>
+      <w:proofErr w:type="spellStart"/>
+      <w:r>
+        <w:rPr>
+          <w:sz w:val="24"/>
+          <w:szCs w:val="24"/>
+          <w:highlight w:val="yellow"/>
+          <w:lang w:val="en-US"/>
+        </w:rPr>
+        <w:t>branchName</w:t>
+      </w:r>
+      <w:proofErr w:type="spellEnd"/>
       <w:r>
         <w:rPr>
           <w:sz w:val="24"/>
@@ -5338,7 +5846,25 @@
           <w:lang w:val="en-US"/>
         </w:rPr>
         <w:lastRenderedPageBreak/>
-        <w:t>go to Github repo for bootstrap</w:t>
+        <w:t xml:space="preserve">go to </w:t>
+      </w:r>
+      <w:proofErr w:type="spellStart"/>
+      <w:r>
+        <w:rPr>
+          <w:sz w:val="24"/>
+          <w:szCs w:val="24"/>
+          <w:lang w:val="en-US"/>
+        </w:rPr>
+        <w:t>Github</w:t>
+      </w:r>
+      <w:proofErr w:type="spellEnd"/>
+      <w:r>
+        <w:rPr>
+          <w:sz w:val="24"/>
+          <w:szCs w:val="24"/>
+          <w:lang w:val="en-US"/>
+        </w:rPr>
+        <w:t xml:space="preserve"> repo for bootstrap</w:t>
       </w:r>
     </w:p>
     <w:p>
@@ -5450,7 +5976,7 @@
 </file>
 
 <file path=word/numbering.xml><?xml version="1.0" encoding="utf-8"?>
-<w:numbering xmlns:wpc="http://schemas.microsoft.com/office/word/2010/wordprocessingCanvas" xmlns:cx="http://schemas.microsoft.com/office/drawing/2014/chartex" xmlns:cx1="http://schemas.microsoft.com/office/drawing/2015/9/8/chartex" xmlns:cx2="http://schemas.microsoft.com/office/drawing/2015/10/21/chartex" xmlns:cx3="http://schemas.microsoft.com/office/drawing/2016/5/9/chartex" xmlns:cx4="http://schemas.microsoft.com/office/drawing/2016/5/10/chartex" xmlns:cx5="http://schemas.microsoft.com/office/drawing/2016/5/11/chartex" xmlns:cx6="http://schemas.microsoft.com/office/drawing/2016/5/12/chartex" xmlns:cx7="http://schemas.microsoft.com/office/drawing/2016/5/13/chartex" xmlns:cx8="http://schemas.microsoft.com/office/drawing/2016/5/14/chartex" xmlns:mc="http://schemas.openxmlformats.org/markup-compatibility/2006" xmlns:aink="http://schemas.microsoft.com/office/drawing/2016/ink" xmlns:am3d="http://schemas.microsoft.com/office/drawing/2017/model3d" xmlns:o="urn:schemas-microsoft-com:office:office" xmlns:r="http://schemas.openxmlformats.org/officeDocument/2006/relationships" xmlns:m="http://schemas.openxmlformats.org/officeDocument/2006/math" xmlns:v="urn:schemas-microsoft-com:vml" xmlns:wp14="http://schemas.microsoft.com/office/word/2010/wordprocessingDrawing" xmlns:wp="http://schemas.openxmlformats.org/drawingml/2006/wordprocessingDrawing" xmlns:w10="urn:schemas-microsoft-com:office:word" xmlns:w="http://schemas.openxmlformats.org/wordprocessingml/2006/main" xmlns:w14="http://schemas.microsoft.com/office/word/2010/wordml" xmlns:w15="http://schemas.microsoft.com/office/word/2012/wordml" xmlns:w16cex="http://schemas.microsoft.com/office/word/2018/wordml/cex" xmlns:w16cid="http://schemas.microsoft.com/office/word/2016/wordml/cid" xmlns:w16="http://schemas.microsoft.com/office/word/2018/wordml" xmlns:w16sdtdh="http://schemas.microsoft.com/office/word/2020/wordml/sdtdatahash" xmlns:w16se="http://schemas.microsoft.com/office/word/2015/wordml/symex" xmlns:wpg="http://schemas.microsoft.com/office/word/2010/wordprocessingGroup" xmlns:wpi="http://schemas.microsoft.com/office/word/2010/wordprocessingInk" xmlns:wne="http://schemas.microsoft.com/office/word/2006/wordml" xmlns:wps="http://schemas.microsoft.com/office/word/2010/wordprocessingShape" mc:Ignorable="w14 w15 w16se w16cid w16 w16cex w16sdtdh wp14">
+<w:numbering xmlns:wpc="http://schemas.microsoft.com/office/word/2010/wordprocessingCanvas" xmlns:cx="http://schemas.microsoft.com/office/drawing/2014/chartex" xmlns:cx1="http://schemas.microsoft.com/office/drawing/2015/9/8/chartex" xmlns:cx2="http://schemas.microsoft.com/office/drawing/2015/10/21/chartex" xmlns:cx3="http://schemas.microsoft.com/office/drawing/2016/5/9/chartex" xmlns:cx4="http://schemas.microsoft.com/office/drawing/2016/5/10/chartex" xmlns:cx5="http://schemas.microsoft.com/office/drawing/2016/5/11/chartex" xmlns:cx6="http://schemas.microsoft.com/office/drawing/2016/5/12/chartex" xmlns:cx7="http://schemas.microsoft.com/office/drawing/2016/5/13/chartex" xmlns:cx8="http://schemas.microsoft.com/office/drawing/2016/5/14/chartex" xmlns:mc="http://schemas.openxmlformats.org/markup-compatibility/2006" xmlns:aink="http://schemas.microsoft.com/office/drawing/2016/ink" xmlns:am3d="http://schemas.microsoft.com/office/drawing/2017/model3d" xmlns:o="urn:schemas-microsoft-com:office:office" xmlns:oel="http://schemas.microsoft.com/office/2019/extlst" xmlns:r="http://schemas.openxmlformats.org/officeDocument/2006/relationships" xmlns:m="http://schemas.openxmlformats.org/officeDocument/2006/math" xmlns:v="urn:schemas-microsoft-com:vml" xmlns:wp14="http://schemas.microsoft.com/office/word/2010/wordprocessingDrawing" xmlns:wp="http://schemas.openxmlformats.org/drawingml/2006/wordprocessingDrawing" xmlns:w10="urn:schemas-microsoft-com:office:word" xmlns:w="http://schemas.openxmlformats.org/wordprocessingml/2006/main" xmlns:w14="http://schemas.microsoft.com/office/word/2010/wordml" xmlns:w15="http://schemas.microsoft.com/office/word/2012/wordml" xmlns:w16cex="http://schemas.microsoft.com/office/word/2018/wordml/cex" xmlns:w16cid="http://schemas.microsoft.com/office/word/2016/wordml/cid" xmlns:w16="http://schemas.microsoft.com/office/word/2018/wordml" xmlns:w16sdtdh="http://schemas.microsoft.com/office/word/2020/wordml/sdtdatahash" xmlns:w16se="http://schemas.microsoft.com/office/word/2015/wordml/symex" xmlns:wpg="http://schemas.microsoft.com/office/word/2010/wordprocessingGroup" xmlns:wpi="http://schemas.microsoft.com/office/word/2010/wordprocessingInk" xmlns:wne="http://schemas.microsoft.com/office/word/2006/wordml" xmlns:wps="http://schemas.microsoft.com/office/word/2010/wordprocessingShape" mc:Ignorable="w14 w15 w16se w16cid w16 w16cex w16sdtdh wp14">
   <w:abstractNum w:abstractNumId="0" w15:restartNumberingAfterBreak="0">
     <w:nsid w:val="30735AC4"/>
     <w:multiLevelType w:val="hybridMultilevel"/>
@@ -5540,7 +6066,7 @@
       </w:pPr>
     </w:lvl>
   </w:abstractNum>
-  <w:num w:numId="1">
+  <w:num w:numId="1" w16cid:durableId="906185991">
     <w:abstractNumId w:val="0"/>
   </w:num>
 </w:numbering>

</xml_diff>